<commit_message>
add LoanType and Controller
</commit_message>
<xml_diff>
--- a/Report.docx
+++ b/Report.docx
@@ -15202,7 +15202,6 @@
           <w:shd w:val="clear" w:color="auto" w:fill="FFFFFF"/>
           <w:lang w:bidi="fa-IR"/>
         </w:rPr>
-        <w:lastRenderedPageBreak/>
         <w:t>Create the Persistent class</w:t>
       </w:r>
       <w:r>
@@ -16653,7 +16652,6 @@
           <w:shd w:val="clear" w:color="auto" w:fill="FFFFFF"/>
           <w:lang w:bidi="fa-IR"/>
         </w:rPr>
-        <w:lastRenderedPageBreak/>
         <w:t>Create the Configuration file</w:t>
       </w:r>
       <w:r>
@@ -16875,42 +16873,42 @@
     </w:p>
     <w:p>
       <w:pPr>
-        <w:bidi/>
-        <w:rPr>
-          <w:rFonts w:ascii="Verdana" w:hAnsi="Verdana" w:cs="B Nazanin"/>
-          <w:b/>
-          <w:bCs/>
-          <w:color w:val="000000"/>
-          <w:sz w:val="28"/>
-          <w:szCs w:val="28"/>
-          <w:shd w:val="clear" w:color="auto" w:fill="FFFFFF"/>
-          <w:rtl/>
-          <w:lang w:bidi="fa-IR"/>
-        </w:rPr>
-      </w:pPr>
-      <w:r>
-        <w:rPr>
-          <w:rFonts w:ascii="Verdana" w:hAnsi="Verdana" w:cs="B Nazanin" w:hint="cs"/>
-          <w:b/>
-          <w:bCs/>
-          <w:color w:val="000000"/>
-          <w:sz w:val="28"/>
-          <w:szCs w:val="28"/>
-          <w:shd w:val="clear" w:color="auto" w:fill="FFFFFF"/>
-          <w:rtl/>
-          <w:lang w:bidi="fa-IR"/>
-        </w:rPr>
-        <w:lastRenderedPageBreak/>
+        <w:pStyle w:val="Heading2"/>
+        <w:bidi/>
+        <w:rPr>
+          <w:rFonts w:cs="B Nazanin"/>
+          <w:b/>
+          <w:bCs/>
+          <w:color w:val="auto"/>
+          <w:sz w:val="32"/>
+          <w:szCs w:val="32"/>
+          <w:shd w:val="clear" w:color="auto" w:fill="FFFFFF"/>
+          <w:rtl/>
+          <w:lang w:bidi="fa-IR"/>
+        </w:rPr>
+      </w:pPr>
+      <w:r>
+        <w:rPr>
+          <w:rFonts w:cs="B Nazanin" w:hint="cs"/>
+          <w:b/>
+          <w:bCs/>
+          <w:color w:val="auto"/>
+          <w:sz w:val="32"/>
+          <w:szCs w:val="32"/>
+          <w:shd w:val="clear" w:color="auto" w:fill="FFFFFF"/>
+          <w:rtl/>
+          <w:lang w:bidi="fa-IR"/>
+        </w:rPr>
         <w:t>ارث</w:t>
       </w:r>
       <w:r>
         <w:rPr>
-          <w:rFonts w:ascii="Verdana" w:hAnsi="Verdana" w:cs="B Nazanin" w:hint="cs"/>
-          <w:b/>
-          <w:bCs/>
-          <w:color w:val="000000"/>
-          <w:sz w:val="28"/>
-          <w:szCs w:val="28"/>
+          <w:rFonts w:cs="B Nazanin" w:hint="cs"/>
+          <w:b/>
+          <w:bCs/>
+          <w:color w:val="auto"/>
+          <w:sz w:val="32"/>
+          <w:szCs w:val="32"/>
           <w:shd w:val="clear" w:color="auto" w:fill="FFFFFF"/>
           <w:rtl/>
           <w:lang w:bidi="fa-IR"/>
@@ -16919,12 +16917,12 @@
       </w:r>
       <w:r>
         <w:rPr>
-          <w:rFonts w:ascii="Verdana" w:hAnsi="Verdana" w:cs="B Nazanin" w:hint="cs"/>
-          <w:b/>
-          <w:bCs/>
-          <w:color w:val="000000"/>
-          <w:sz w:val="28"/>
-          <w:szCs w:val="28"/>
+          <w:rFonts w:cs="B Nazanin" w:hint="cs"/>
+          <w:b/>
+          <w:bCs/>
+          <w:color w:val="auto"/>
+          <w:sz w:val="32"/>
+          <w:szCs w:val="32"/>
           <w:shd w:val="clear" w:color="auto" w:fill="FFFFFF"/>
           <w:rtl/>
           <w:lang w:bidi="fa-IR"/>
@@ -17372,12 +17370,11 @@
         <w:bidi/>
         <w:jc w:val="both"/>
         <w:rPr>
-          <w:rFonts w:ascii="Verdana" w:hAnsi="Verdana" w:cs="B Nazanin" w:hint="cs"/>
-          <w:color w:val="000000"/>
-          <w:sz w:val="28"/>
-          <w:szCs w:val="28"/>
-          <w:shd w:val="clear" w:color="auto" w:fill="FFFFFF"/>
-          <w:rtl/>
+          <w:rFonts w:ascii="Verdana" w:hAnsi="Verdana" w:cs="B Nazanin"/>
+          <w:color w:val="000000"/>
+          <w:sz w:val="28"/>
+          <w:szCs w:val="28"/>
+          <w:shd w:val="clear" w:color="auto" w:fill="FFFFFF"/>
           <w:lang w:bidi="fa-IR"/>
         </w:rPr>
       </w:pPr>
@@ -17405,39 +17402,339 @@
         </w:rPr>
         <w:t xml:space="preserve"> مواردی که در حالت </w:t>
       </w:r>
+      <w:r>
+        <w:rPr>
+          <w:rFonts w:ascii="Verdana" w:hAnsi="Verdana" w:cs="B Nazanin"/>
+          <w:color w:val="000000"/>
+          <w:shd w:val="clear" w:color="auto" w:fill="FFFFFF"/>
+          <w:lang w:bidi="fa-IR"/>
+        </w:rPr>
+        <w:t>join</w:t>
+      </w:r>
+      <w:r>
+        <w:rPr>
+          <w:rFonts w:ascii="Verdana" w:hAnsi="Verdana" w:cs="B Nazanin" w:hint="cs"/>
+          <w:color w:val="000000"/>
+          <w:shd w:val="clear" w:color="auto" w:fill="FFFFFF"/>
+          <w:rtl/>
+          <w:lang w:bidi="fa-IR"/>
+        </w:rPr>
+        <w:t xml:space="preserve"> </w:t>
+      </w:r>
+      <w:r>
+        <w:rPr>
+          <w:rFonts w:ascii="Verdana" w:hAnsi="Verdana" w:cs="B Nazanin" w:hint="cs"/>
+          <w:color w:val="000000"/>
+          <w:sz w:val="28"/>
+          <w:szCs w:val="28"/>
+          <w:shd w:val="clear" w:color="auto" w:fill="FFFFFF"/>
+          <w:rtl/>
+          <w:lang w:bidi="fa-IR"/>
+        </w:rPr>
+        <w:t>باید به آن توجه کرد این است که نباید در هر جدول یک کلید اصلی داشته باشیم.</w:t>
+      </w:r>
+    </w:p>
+    <w:p>
+      <w:pPr>
+        <w:bidi/>
+        <w:jc w:val="both"/>
+        <w:rPr>
+          <w:rFonts w:ascii="Verdana" w:hAnsi="Verdana" w:cs="B Nazanin"/>
+          <w:color w:val="000000"/>
+          <w:sz w:val="28"/>
+          <w:szCs w:val="28"/>
+          <w:shd w:val="clear" w:color="auto" w:fill="FFFFFF"/>
+          <w:lang w:bidi="fa-IR"/>
+        </w:rPr>
+      </w:pPr>
+    </w:p>
+    <w:p>
+      <w:pPr>
+        <w:pStyle w:val="Heading2"/>
+        <w:bidi/>
+        <w:rPr>
+          <w:rFonts w:eastAsia="Times New Roman"/>
+        </w:rPr>
+      </w:pPr>
+      <w:r>
+        <w:rPr>
+          <w:rFonts w:eastAsia="Times New Roman"/>
+        </w:rPr>
+        <w:t>@OneToMany vs @ManyToOne</w:t>
+      </w:r>
+    </w:p>
+    <w:p>
+      <w:pPr>
+        <w:bidi/>
+      </w:pPr>
+    </w:p>
+    <w:p>
+      <w:pPr>
+        <w:bidi/>
+        <w:rPr>
+          <w:rFonts w:cs="B Nazanin" w:hint="cs"/>
+          <w:sz w:val="28"/>
+          <w:szCs w:val="28"/>
+          <w:rtl/>
+          <w:lang w:bidi="fa-IR"/>
+        </w:rPr>
+      </w:pPr>
+      <w:r>
+        <w:rPr>
+          <w:rFonts w:cs="B Nazanin" w:hint="cs"/>
+          <w:sz w:val="28"/>
+          <w:szCs w:val="28"/>
+          <w:rtl/>
+          <w:lang w:bidi="fa-IR"/>
+        </w:rPr>
+        <w:t xml:space="preserve">دو نوع علامتی‌گذاری برای رابطه </w:t>
+      </w:r>
+      <w:r>
+        <w:rPr>
+          <w:rFonts w:cs="B Nazanin"/>
+          <w:sz w:val="28"/>
+          <w:szCs w:val="28"/>
+          <w:lang w:bidi="fa-IR"/>
+        </w:rPr>
+        <w:t>One-to-Many</w:t>
+      </w:r>
+      <w:r>
+        <w:rPr>
+          <w:rFonts w:cs="B Nazanin" w:hint="cs"/>
+          <w:sz w:val="28"/>
+          <w:szCs w:val="28"/>
+          <w:rtl/>
+          <w:lang w:bidi="fa-IR"/>
+        </w:rPr>
+        <w:t xml:space="preserve"> در هایبرنیت وجود دارد:</w:t>
+      </w:r>
+    </w:p>
+    <w:p>
+      <w:pPr>
+        <w:rPr>
+          <w:rFonts w:cs="B Nazanin"/>
+          <w:lang w:bidi="fa-IR"/>
+        </w:rPr>
+      </w:pPr>
+      <w:r>
+        <w:rPr>
+          <w:rFonts w:cs="B Nazanin"/>
+          <w:lang w:bidi="fa-IR"/>
+        </w:rPr>
+        <w:t>@OneToMany</w:t>
+      </w:r>
+    </w:p>
+    <w:p>
+      <w:pPr>
+        <w:rPr>
+          <w:rFonts w:cs="B Nazanin"/>
+          <w:lang w:bidi="fa-IR"/>
+        </w:rPr>
+      </w:pPr>
+      <w:r>
+        <w:rPr>
+          <w:rFonts w:cs="B Nazanin"/>
+          <w:lang w:bidi="fa-IR"/>
+        </w:rPr>
+        <w:t>@ManyToOne</w:t>
+      </w:r>
+    </w:p>
+    <w:p>
+      <w:pPr>
+        <w:bidi/>
+        <w:jc w:val="both"/>
+        <w:rPr>
+          <w:rFonts w:cs="B Nazanin" w:hint="cs"/>
+          <w:sz w:val="28"/>
+          <w:szCs w:val="28"/>
+          <w:rtl/>
+          <w:lang w:bidi="fa-IR"/>
+        </w:rPr>
+      </w:pPr>
+      <w:r>
+        <w:rPr>
+          <w:rFonts w:cs="B Nazanin" w:hint="cs"/>
+          <w:sz w:val="28"/>
+          <w:szCs w:val="28"/>
+          <w:rtl/>
+          <w:lang w:bidi="fa-IR"/>
+        </w:rPr>
+        <w:t xml:space="preserve">دلیل اینکه دو نوع علامت‌گذاری وجود دارد این است که ما می خوایم به هایبرنیت بگوییم که کدام شی بخش بچه یا بخش </w:t>
+      </w:r>
+      <w:r>
+        <w:rPr>
+          <w:rFonts w:cs="B Nazanin"/>
+          <w:lang w:bidi="fa-IR"/>
+        </w:rPr>
+        <w:t>many</w:t>
+      </w:r>
+      <w:r>
+        <w:rPr>
+          <w:rFonts w:cs="B Nazanin" w:hint="cs"/>
+          <w:rtl/>
+          <w:lang w:bidi="fa-IR"/>
+        </w:rPr>
+        <w:t xml:space="preserve"> </w:t>
+      </w:r>
+      <w:r>
+        <w:rPr>
+          <w:rFonts w:cs="B Nazanin" w:hint="cs"/>
+          <w:sz w:val="28"/>
+          <w:szCs w:val="28"/>
+          <w:rtl/>
+          <w:lang w:bidi="fa-IR"/>
+        </w:rPr>
+        <w:t xml:space="preserve">در رابطه است </w:t>
+      </w:r>
+      <w:r>
+        <w:rPr>
+          <w:rFonts w:cs="B Nazanin" w:hint="cs"/>
+          <w:sz w:val="28"/>
+          <w:szCs w:val="28"/>
+          <w:rtl/>
+          <w:lang w:bidi="fa-IR"/>
+        </w:rPr>
+        <w:t xml:space="preserve">و کدام بخش پدر یا بخش </w:t>
+      </w:r>
+      <w:r>
+        <w:rPr>
+          <w:rFonts w:cs="B Nazanin"/>
+          <w:sz w:val="28"/>
+          <w:szCs w:val="28"/>
+          <w:lang w:bidi="fa-IR"/>
+        </w:rPr>
+        <w:t>one</w:t>
+      </w:r>
+      <w:r>
+        <w:rPr>
+          <w:rFonts w:cs="B Nazanin" w:hint="cs"/>
+          <w:sz w:val="28"/>
+          <w:szCs w:val="28"/>
+          <w:rtl/>
+          <w:lang w:bidi="fa-IR"/>
+        </w:rPr>
+        <w:t xml:space="preserve"> در رابطه است.</w:t>
+      </w:r>
+      <w:r>
+        <w:rPr>
+          <w:rFonts w:cs="B Nazanin" w:hint="cs"/>
+          <w:sz w:val="28"/>
+          <w:szCs w:val="28"/>
+          <w:rtl/>
+          <w:lang w:bidi="fa-IR"/>
+        </w:rPr>
+        <w:t xml:space="preserve"> که ما با استفاده از </w:t>
+      </w:r>
+      <w:r>
+        <w:rPr>
+          <w:rFonts w:cs="B Nazanin"/>
+          <w:lang w:bidi="fa-IR"/>
+        </w:rPr>
+        <w:t>@OneToMany</w:t>
+      </w:r>
+      <w:r>
+        <w:rPr>
+          <w:rFonts w:cs="B Nazanin" w:hint="cs"/>
+          <w:sz w:val="28"/>
+          <w:szCs w:val="28"/>
+          <w:rtl/>
+          <w:lang w:bidi="fa-IR"/>
+        </w:rPr>
+        <w:t xml:space="preserve"> می‌گوییم که کدام شی پدر اس</w:t>
+      </w:r>
+      <w:r>
+        <w:rPr>
+          <w:rFonts w:cs="B Nazanin" w:hint="cs"/>
+          <w:sz w:val="28"/>
+          <w:szCs w:val="28"/>
+          <w:rtl/>
+          <w:lang w:bidi="fa-IR"/>
+        </w:rPr>
+        <w:t>ت</w:t>
+      </w:r>
+      <w:r>
+        <w:rPr>
+          <w:rFonts w:cs="B Nazanin" w:hint="cs"/>
+          <w:sz w:val="28"/>
+          <w:szCs w:val="28"/>
+          <w:rtl/>
+          <w:lang w:bidi="fa-IR"/>
+        </w:rPr>
+        <w:t xml:space="preserve"> و همچنین با استفاده از </w:t>
+      </w:r>
+      <w:r>
+        <w:rPr>
+          <w:rFonts w:cs="B Nazanin"/>
+          <w:lang w:bidi="fa-IR"/>
+        </w:rPr>
+        <w:t>@ManyToOne</w:t>
+      </w:r>
+      <w:r>
+        <w:rPr>
+          <w:rFonts w:cs="B Nazanin" w:hint="cs"/>
+          <w:sz w:val="28"/>
+          <w:szCs w:val="28"/>
+          <w:rtl/>
+          <w:lang w:bidi="fa-IR"/>
+        </w:rPr>
+        <w:t xml:space="preserve"> ما به هایبرنیت می‌گوییم که کدام شی بچه است</w:t>
+      </w:r>
       <w:bookmarkStart w:id="0" w:name="_GoBack"/>
-      <w:r>
+      <w:bookmarkEnd w:id="0"/>
+      <w:r>
+        <w:rPr>
+          <w:rFonts w:cs="B Nazanin" w:hint="cs"/>
+          <w:sz w:val="28"/>
+          <w:szCs w:val="28"/>
+          <w:rtl/>
+          <w:lang w:bidi="fa-IR"/>
+        </w:rPr>
+        <w:t>.</w:t>
+      </w:r>
+      <w:r>
+        <w:rPr>
+          <w:rFonts w:cs="B Nazanin" w:hint="cs"/>
+          <w:sz w:val="28"/>
+          <w:szCs w:val="28"/>
+          <w:rtl/>
+          <w:lang w:bidi="fa-IR"/>
+        </w:rPr>
+        <w:t xml:space="preserve"> اما اگر فقط بخش </w:t>
+      </w:r>
+      <w:r>
+        <w:rPr>
+          <w:rFonts w:cs="B Nazanin"/>
+          <w:sz w:val="28"/>
+          <w:szCs w:val="28"/>
+          <w:lang w:bidi="fa-IR"/>
+        </w:rPr>
+        <w:t>@ManyToOne</w:t>
+      </w:r>
+      <w:r>
+        <w:rPr>
+          <w:rFonts w:cs="B Nazanin" w:hint="cs"/>
+          <w:sz w:val="28"/>
+          <w:szCs w:val="28"/>
+          <w:rtl/>
+          <w:lang w:bidi="fa-IR"/>
+        </w:rPr>
+        <w:t xml:space="preserve"> را پیاده‌سازی کنیم نیز کار می‌کند.</w:t>
+      </w:r>
+    </w:p>
+    <w:p>
+      <w:pPr>
+        <w:bidi/>
+        <w:jc w:val="both"/>
         <w:rPr>
           <w:rFonts w:ascii="Verdana" w:hAnsi="Verdana" w:cs="B Nazanin"/>
           <w:color w:val="000000"/>
-          <w:shd w:val="clear" w:color="auto" w:fill="FFFFFF"/>
-          <w:lang w:bidi="fa-IR"/>
-        </w:rPr>
-        <w:t>join</w:t>
-      </w:r>
-      <w:r>
-        <w:rPr>
-          <w:rFonts w:ascii="Verdana" w:hAnsi="Verdana" w:cs="B Nazanin" w:hint="cs"/>
-          <w:color w:val="000000"/>
-          <w:shd w:val="clear" w:color="auto" w:fill="FFFFFF"/>
-          <w:rtl/>
-          <w:lang w:bidi="fa-IR"/>
-        </w:rPr>
-        <w:t xml:space="preserve"> </w:t>
-      </w:r>
-      <w:bookmarkEnd w:id="0"/>
-      <w:r>
-        <w:rPr>
-          <w:rFonts w:ascii="Verdana" w:hAnsi="Verdana" w:cs="B Nazanin" w:hint="cs"/>
-          <w:color w:val="000000"/>
-          <w:sz w:val="28"/>
-          <w:szCs w:val="28"/>
-          <w:shd w:val="clear" w:color="auto" w:fill="FFFFFF"/>
-          <w:rtl/>
-          <w:lang w:bidi="fa-IR"/>
-        </w:rPr>
-        <w:t>باید به آن توجه کرد این است که نباید در هر جدول یک کلید اصلی داشته باشیم.</w:t>
-      </w:r>
+          <w:sz w:val="28"/>
+          <w:szCs w:val="28"/>
+          <w:shd w:val="clear" w:color="auto" w:fill="FFFFFF"/>
+          <w:rtl/>
+          <w:lang w:bidi="fa-IR"/>
+        </w:rPr>
+      </w:pPr>
     </w:p>
     <w:sectPr>
       <w:pgSz w:w="12240" w:h="15840"/>
@@ -19827,7 +20124,7 @@
 </file>
 
 <file path=customXml/itemProps1.xml><?xml version="1.0" encoding="utf-8"?>
-<ds:datastoreItem xmlns:ds="http://schemas.openxmlformats.org/officeDocument/2006/customXml" ds:itemID="{A72C87A3-5B9B-4915-B028-A37F67E6E7DB}">
+<ds:datastoreItem xmlns:ds="http://schemas.openxmlformats.org/officeDocument/2006/customXml" ds:itemID="{3C984CD1-A3E9-4CC9-9442-D2969A83ACEB}">
   <ds:schemaRefs>
     <ds:schemaRef ds:uri="http://schemas.openxmlformats.org/officeDocument/2006/bibliography"/>
   </ds:schemaRefs>

</xml_diff>